<commit_message>
Datenblatt verbessert und ans Frontend angebunden
</commit_message>
<xml_diff>
--- a/public/Vorlage-Test.docx
+++ b/public/Vorlage-Test.docx
@@ -77,91 +77,13 @@
       <w:pPr>
         <w:pStyle w:val="TextBody"/>
         <w:bidi w:val="0"/>
+        <w:spacing w:before="0" w:after="140"/>
         <w:jc w:val="start"/>
         <w:rPr/>
       </w:pPr>
       <w:r>
         <w:rPr/>
         <w:t>Aktueller Wert: ${Aktueller Wert}</w:t>
-      </w:r>
-    </w:p>
-    <w:p>
-      <w:pPr>
-        <w:pStyle w:val="Normal"/>
-        <w:bidi w:val="0"/>
-        <w:jc w:val="start"/>
-        <w:rPr/>
-      </w:pPr>
-      <w:r>
-        <w:rPr/>
-      </w:r>
-    </w:p>
-    <w:p>
-      <w:pPr>
-        <w:pStyle w:val="Normal"/>
-        <w:bidi w:val="0"/>
-        <w:jc w:val="start"/>
-        <w:rPr/>
-      </w:pPr>
-      <w:r>
-        <w:rPr/>
-        <w:t>${block_Freitexte}</w:t>
-      </w:r>
-    </w:p>
-    <w:p>
-      <w:pPr>
-        <w:pStyle w:val="Normal"/>
-        <w:bidi w:val="0"/>
-        <w:jc w:val="start"/>
-        <w:rPr>
-          <w:b/>
-          <w:b/>
-          <w:bCs/>
-          <w:u w:val="none"/>
-        </w:rPr>
-      </w:pPr>
-      <w:r>
-        <w:rPr>
-          <w:b/>
-          <w:bCs/>
-          <w:u w:val="none"/>
-        </w:rPr>
-        <w:t>${Titel}</w:t>
-      </w:r>
-    </w:p>
-    <w:p>
-      <w:pPr>
-        <w:pStyle w:val="Normal"/>
-        <w:bidi w:val="0"/>
-        <w:jc w:val="start"/>
-        <w:rPr/>
-      </w:pPr>
-      <w:r>
-        <w:rPr/>
-        <w:t>${Beschreibung}</w:t>
-      </w:r>
-    </w:p>
-    <w:p>
-      <w:pPr>
-        <w:pStyle w:val="Normal"/>
-        <w:bidi w:val="0"/>
-        <w:jc w:val="start"/>
-        <w:rPr/>
-      </w:pPr>
-      <w:r>
-        <w:rPr/>
-      </w:r>
-    </w:p>
-    <w:p>
-      <w:pPr>
-        <w:pStyle w:val="Normal"/>
-        <w:bidi w:val="0"/>
-        <w:jc w:val="start"/>
-        <w:rPr/>
-      </w:pPr>
-      <w:r>
-        <w:rPr/>
-        <w:t>${/block_Freitexte}</w:t>
       </w:r>
     </w:p>
     <w:sectPr>

</xml_diff>